<commit_message>
new integratd circuit elements
</commit_message>
<xml_diff>
--- a/03_electronics/001_basic_elements/b_elements_in_details.docx
+++ b/03_electronics/001_basic_elements/b_elements_in_details.docx
@@ -109,14 +109,7 @@
           <w:b/>
           <w:lang w:val="de-DE"/>
         </w:rPr>
-        <w:t>4 Renkli</w:t>
-      </w:r>
-      <w:r>
-        <w:rPr>
-          <w:b/>
-          <w:lang w:val="de-DE"/>
-        </w:rPr>
-        <w:t xml:space="preserve"> ;</w:t>
+        <w:t>4 Renkli ;</w:t>
       </w:r>
     </w:p>
     <w:p>
@@ -165,7 +158,7 @@
         </w:rPr>
         <w:pict>
           <v:shape id="_x0000_i1026" type="#_x0000_t75" style="width:337.35pt;height:63.9pt">
-            <v:imagedata r:id="rId10" o:title="4lu_direnc.jpg"/>
+            <v:imagedata r:id="rId10" o:title="4lu_direnc"/>
           </v:shape>
         </w:pict>
       </w:r>
@@ -1230,12 +1223,14 @@
           <w:numId w:val="2"/>
         </w:numPr>
         <w:rPr>
+          <w:b/>
           <w:lang w:val="en-US"/>
         </w:rPr>
       </w:pPr>
       <w:proofErr w:type="spellStart"/>
       <w:r>
         <w:rPr>
+          <w:b/>
           <w:lang w:val="en-US"/>
         </w:rPr>
         <w:lastRenderedPageBreak/>
@@ -1251,33 +1246,170 @@
           <w:numId w:val="2"/>
         </w:numPr>
         <w:rPr>
-          <w:lang w:val="en-US"/>
-        </w:rPr>
-      </w:pPr>
-      <w:r>
-        <w:rPr>
-          <w:lang w:val="en-US"/>
-        </w:rPr>
-        <w:t xml:space="preserve">10 </w:t>
-      </w:r>
+          <w:b/>
+          <w:lang w:val="en-US"/>
+        </w:rPr>
+      </w:pPr>
       <w:proofErr w:type="spellStart"/>
       <w:r>
         <w:rPr>
-          <w:lang w:val="en-US"/>
-        </w:rPr>
-        <w:t>uF</w:t>
+          <w:b/>
+          <w:lang w:val="en-US"/>
+        </w:rPr>
+        <w:t>Polarizayon</w:t>
       </w:r>
       <w:proofErr w:type="spellEnd"/>
       <w:r>
         <w:rPr>
-          <w:lang w:val="en-US"/>
-        </w:rPr>
-        <w:t xml:space="preserve"> 25 V</w:t>
-      </w:r>
-    </w:p>
-    <w:p>
-      <w:pPr>
-        <w:ind w:left="1080"/>
+          <w:b/>
+          <w:lang w:val="en-US"/>
+        </w:rPr>
+        <w:t xml:space="preserve"> </w:t>
+      </w:r>
+      <w:proofErr w:type="spellStart"/>
+      <w:r>
+        <w:rPr>
+          <w:b/>
+          <w:lang w:val="en-US"/>
+        </w:rPr>
+        <w:t>Sembolu</w:t>
+      </w:r>
+      <w:proofErr w:type="spellEnd"/>
+    </w:p>
+    <w:p>
+      <w:pPr>
+        <w:pStyle w:val="ListParagraph"/>
+        <w:ind w:left="1440"/>
+        <w:rPr>
+          <w:lang w:val="en-US"/>
+        </w:rPr>
+      </w:pPr>
+    </w:p>
+    <w:p>
+      <w:pPr>
+        <w:pStyle w:val="ListParagraph"/>
+        <w:ind w:left="1440"/>
+        <w:rPr>
+          <w:lang w:val="en-US"/>
+        </w:rPr>
+      </w:pPr>
+      <w:proofErr w:type="spellStart"/>
+      <w:r>
+        <w:rPr>
+          <w:lang w:val="en-US"/>
+        </w:rPr>
+        <w:t>Asagida</w:t>
+      </w:r>
+      <w:proofErr w:type="spellEnd"/>
+      <w:r>
+        <w:rPr>
+          <w:lang w:val="en-US"/>
+        </w:rPr>
+        <w:t xml:space="preserve"> </w:t>
+      </w:r>
+      <w:proofErr w:type="spellStart"/>
+      <w:r>
+        <w:rPr>
+          <w:lang w:val="en-US"/>
+        </w:rPr>
+        <w:t>eksi</w:t>
+      </w:r>
+      <w:proofErr w:type="spellEnd"/>
+      <w:r>
+        <w:rPr>
+          <w:lang w:val="en-US"/>
+        </w:rPr>
+        <w:t xml:space="preserve"> </w:t>
+      </w:r>
+      <w:proofErr w:type="spellStart"/>
+      <w:r>
+        <w:rPr>
+          <w:lang w:val="en-US"/>
+        </w:rPr>
+        <w:t>sembolu</w:t>
+      </w:r>
+      <w:proofErr w:type="spellEnd"/>
+      <w:r>
+        <w:rPr>
+          <w:lang w:val="en-US"/>
+        </w:rPr>
+        <w:t xml:space="preserve"> </w:t>
+      </w:r>
+      <w:proofErr w:type="spellStart"/>
+      <w:r>
+        <w:rPr>
+          <w:lang w:val="en-US"/>
+        </w:rPr>
+        <w:t>ve</w:t>
+      </w:r>
+      <w:proofErr w:type="spellEnd"/>
+      <w:r>
+        <w:rPr>
+          <w:lang w:val="en-US"/>
+        </w:rPr>
+        <w:t xml:space="preserve"> ok </w:t>
+      </w:r>
+      <w:proofErr w:type="spellStart"/>
+      <w:r>
+        <w:rPr>
+          <w:lang w:val="en-US"/>
+        </w:rPr>
+        <w:t>isareti</w:t>
+      </w:r>
+      <w:proofErr w:type="spellEnd"/>
+      <w:r>
+        <w:rPr>
+          <w:lang w:val="en-US"/>
+        </w:rPr>
+        <w:t xml:space="preserve"> </w:t>
+      </w:r>
+      <w:proofErr w:type="spellStart"/>
+      <w:r>
+        <w:rPr>
+          <w:lang w:val="en-US"/>
+        </w:rPr>
+        <w:t>ile</w:t>
+      </w:r>
+      <w:proofErr w:type="spellEnd"/>
+      <w:r>
+        <w:rPr>
+          <w:lang w:val="en-US"/>
+        </w:rPr>
+        <w:t xml:space="preserve"> – </w:t>
+      </w:r>
+      <w:proofErr w:type="spellStart"/>
+      <w:r>
+        <w:rPr>
+          <w:lang w:val="en-US"/>
+        </w:rPr>
+        <w:t>kutup</w:t>
+      </w:r>
+      <w:proofErr w:type="spellEnd"/>
+      <w:r>
+        <w:rPr>
+          <w:lang w:val="en-US"/>
+        </w:rPr>
+        <w:t xml:space="preserve"> </w:t>
+      </w:r>
+      <w:proofErr w:type="spellStart"/>
+      <w:r>
+        <w:rPr>
+          <w:lang w:val="en-US"/>
+        </w:rPr>
+        <w:t>gosterilmektedir</w:t>
+      </w:r>
+      <w:proofErr w:type="spellEnd"/>
+      <w:r>
+        <w:rPr>
+          <w:lang w:val="en-US"/>
+        </w:rPr>
+        <w:t>.</w:t>
+      </w:r>
+    </w:p>
+    <w:p>
+      <w:pPr>
+        <w:pStyle w:val="ListParagraph"/>
+        <w:ind w:left="1440"/>
         <w:rPr>
           <w:lang w:val="en-US"/>
         </w:rPr>
@@ -1287,11 +1419,249 @@
           <w:lang w:val="en-US"/>
         </w:rPr>
         <w:pict>
-          <v:shape id="_x0000_i1031" type="#_x0000_t75" style="width:325.2pt;height:82.5pt">
-            <v:imagedata r:id="rId16" o:title="c_10uF_25v"/>
+          <v:shape id="_x0000_i1040" type="#_x0000_t75" style="width:322.8pt;height:100.3pt">
+            <v:imagedata r:id="rId16" o:title="capacitor_polarization"/>
           </v:shape>
         </w:pict>
       </w:r>
+    </w:p>
+    <w:p>
+      <w:pPr>
+        <w:pStyle w:val="ListParagraph"/>
+        <w:ind w:left="1440"/>
+        <w:rPr>
+          <w:lang w:val="en-US"/>
+        </w:rPr>
+      </w:pPr>
+    </w:p>
+    <w:p>
+      <w:pPr>
+        <w:pStyle w:val="ListParagraph"/>
+        <w:numPr>
+          <w:ilvl w:val="1"/>
+          <w:numId w:val="2"/>
+        </w:numPr>
+        <w:rPr>
+          <w:b/>
+          <w:lang w:val="en-US"/>
+        </w:rPr>
+      </w:pPr>
+      <w:r>
+        <w:rPr>
+          <w:b/>
+          <w:lang w:val="en-US"/>
+        </w:rPr>
+        <w:t xml:space="preserve">10 </w:t>
+      </w:r>
+      <w:proofErr w:type="spellStart"/>
+      <w:r>
+        <w:rPr>
+          <w:b/>
+          <w:lang w:val="en-US"/>
+        </w:rPr>
+        <w:t>uF</w:t>
+      </w:r>
+      <w:proofErr w:type="spellEnd"/>
+      <w:r>
+        <w:rPr>
+          <w:b/>
+          <w:lang w:val="en-US"/>
+        </w:rPr>
+        <w:t xml:space="preserve"> 25 V</w:t>
+      </w:r>
+    </w:p>
+    <w:p>
+      <w:pPr>
+        <w:ind w:left="1080" w:firstLine="336"/>
+        <w:rPr>
+          <w:lang w:val="en-US"/>
+        </w:rPr>
+      </w:pPr>
+      <w:r>
+        <w:rPr>
+          <w:noProof/>
+          <w:lang w:eastAsia="tr-TR"/>
+        </w:rPr>
+        <w:drawing>
+          <wp:inline distT="0" distB="0" distL="0" distR="0" wp14:anchorId="0D253422" wp14:editId="674DA45C">
+            <wp:extent cx="4130040" cy="1047750"/>
+            <wp:effectExtent l="0" t="0" r="3810" b="0"/>
+            <wp:docPr id="2" name="Picture 2" descr="c_10uF_25v"/>
+            <wp:cNvGraphicFramePr>
+              <a:graphicFrameLocks xmlns:a="http://schemas.openxmlformats.org/drawingml/2006/main" noChangeAspect="1"/>
+            </wp:cNvGraphicFramePr>
+            <a:graphic xmlns:a="http://schemas.openxmlformats.org/drawingml/2006/main">
+              <a:graphicData uri="http://schemas.openxmlformats.org/drawingml/2006/picture">
+                <pic:pic xmlns:pic="http://schemas.openxmlformats.org/drawingml/2006/picture">
+                  <pic:nvPicPr>
+                    <pic:cNvPr id="0" name="Picture 18" descr="c_10uF_25v"/>
+                    <pic:cNvPicPr>
+                      <a:picLocks noChangeAspect="1" noChangeArrowheads="1"/>
+                    </pic:cNvPicPr>
+                  </pic:nvPicPr>
+                  <pic:blipFill>
+                    <a:blip r:embed="rId17" cstate="print">
+                      <a:extLst>
+                        <a:ext uri="{28A0092B-C50C-407E-A947-70E740481C1C}">
+                          <a14:useLocalDpi xmlns:a14="http://schemas.microsoft.com/office/drawing/2010/main" val="0"/>
+                        </a:ext>
+                      </a:extLst>
+                    </a:blip>
+                    <a:srcRect/>
+                    <a:stretch>
+                      <a:fillRect/>
+                    </a:stretch>
+                  </pic:blipFill>
+                  <pic:spPr bwMode="auto">
+                    <a:xfrm>
+                      <a:off x="0" y="0"/>
+                      <a:ext cx="4130040" cy="1047750"/>
+                    </a:xfrm>
+                    <a:prstGeom prst="rect">
+                      <a:avLst/>
+                    </a:prstGeom>
+                    <a:noFill/>
+                    <a:ln>
+                      <a:noFill/>
+                    </a:ln>
+                  </pic:spPr>
+                </pic:pic>
+              </a:graphicData>
+            </a:graphic>
+          </wp:inline>
+        </w:drawing>
+      </w:r>
+    </w:p>
+    <w:p>
+      <w:pPr>
+        <w:pStyle w:val="ListParagraph"/>
+        <w:numPr>
+          <w:ilvl w:val="1"/>
+          <w:numId w:val="2"/>
+        </w:numPr>
+        <w:rPr>
+          <w:b/>
+          <w:lang w:val="en-US"/>
+        </w:rPr>
+      </w:pPr>
+      <w:r>
+        <w:rPr>
+          <w:b/>
+          <w:lang w:val="en-US"/>
+        </w:rPr>
+        <w:t>1</w:t>
+      </w:r>
+      <w:r>
+        <w:rPr>
+          <w:b/>
+          <w:lang w:val="en-US"/>
+        </w:rPr>
+        <w:t>0</w:t>
+      </w:r>
+      <w:r>
+        <w:rPr>
+          <w:b/>
+          <w:lang w:val="en-US"/>
+        </w:rPr>
+        <w:t xml:space="preserve">0 </w:t>
+      </w:r>
+      <w:proofErr w:type="spellStart"/>
+      <w:r>
+        <w:rPr>
+          <w:b/>
+          <w:lang w:val="en-US"/>
+        </w:rPr>
+        <w:t>uF</w:t>
+      </w:r>
+      <w:proofErr w:type="spellEnd"/>
+      <w:r>
+        <w:rPr>
+          <w:b/>
+          <w:lang w:val="en-US"/>
+        </w:rPr>
+        <w:t xml:space="preserve"> 25 V</w:t>
+      </w:r>
+    </w:p>
+    <w:p>
+      <w:pPr>
+        <w:pStyle w:val="ListParagraph"/>
+        <w:ind w:left="1440"/>
+        <w:rPr>
+          <w:lang w:val="en-US"/>
+        </w:rPr>
+      </w:pPr>
+      <w:r>
+        <w:rPr>
+          <w:lang w:val="en-US"/>
+        </w:rPr>
+        <w:pict>
+          <v:shape id="_x0000_i1039" type="#_x0000_t75" style="width:322.8pt;height:88.2pt">
+            <v:imagedata r:id="rId18" o:title="c_100uF_25v"/>
+          </v:shape>
+        </w:pict>
+      </w:r>
+    </w:p>
+    <w:p>
+      <w:pPr>
+        <w:pStyle w:val="ListParagraph"/>
+        <w:numPr>
+          <w:ilvl w:val="1"/>
+          <w:numId w:val="2"/>
+        </w:numPr>
+        <w:rPr>
+          <w:lang w:val="en-US"/>
+        </w:rPr>
+      </w:pPr>
+      <w:r>
+        <w:rPr>
+          <w:lang w:val="en-US"/>
+        </w:rPr>
+        <w:t>x</w:t>
+      </w:r>
+    </w:p>
+    <w:p>
+      <w:pPr>
+        <w:pStyle w:val="ListParagraph"/>
+        <w:numPr>
+          <w:ilvl w:val="1"/>
+          <w:numId w:val="2"/>
+        </w:numPr>
+        <w:rPr>
+          <w:lang w:val="en-US"/>
+        </w:rPr>
+      </w:pPr>
+      <w:r>
+        <w:rPr>
+          <w:lang w:val="en-US"/>
+        </w:rPr>
+        <w:t>x</w:t>
+      </w:r>
+    </w:p>
+    <w:p>
+      <w:pPr>
+        <w:pStyle w:val="ListParagraph"/>
+        <w:numPr>
+          <w:ilvl w:val="1"/>
+          <w:numId w:val="2"/>
+        </w:numPr>
+        <w:rPr>
+          <w:lang w:val="en-US"/>
+        </w:rPr>
+      </w:pPr>
+      <w:r>
+        <w:rPr>
+          <w:lang w:val="en-US"/>
+        </w:rPr>
+        <w:t>x</w:t>
+      </w:r>
+    </w:p>
+    <w:p>
+      <w:pPr>
+        <w:ind w:left="1080"/>
+        <w:rPr>
+          <w:lang w:val="en-US"/>
+        </w:rPr>
+      </w:pPr>
     </w:p>
     <w:p>
       <w:pPr>
@@ -1301,12 +1671,14 @@
           <w:numId w:val="2"/>
         </w:numPr>
         <w:rPr>
+          <w:b/>
           <w:lang w:val="en-US"/>
         </w:rPr>
       </w:pPr>
       <w:proofErr w:type="spellStart"/>
       <w:r>
         <w:rPr>
+          <w:b/>
           <w:lang w:val="en-US"/>
         </w:rPr>
         <w:t>Transistorler</w:t>
@@ -1321,23 +1693,27 @@
           <w:numId w:val="2"/>
         </w:numPr>
         <w:rPr>
-          <w:lang w:val="en-US"/>
-        </w:rPr>
-      </w:pPr>
-      <w:r>
-        <w:rPr>
+          <w:b/>
+          <w:lang w:val="en-US"/>
+        </w:rPr>
+      </w:pPr>
+      <w:r>
+        <w:rPr>
+          <w:b/>
           <w:lang w:val="en-US"/>
         </w:rPr>
         <w:t>BC337 NPN</w:t>
       </w:r>
       <w:r>
         <w:rPr>
+          <w:b/>
           <w:lang w:val="en-US"/>
         </w:rPr>
         <w:t xml:space="preserve"> &amp; </w:t>
       </w:r>
       <w:r>
         <w:rPr>
+          <w:b/>
           <w:lang w:val="en-US"/>
         </w:rPr>
         <w:t>BC327 PNP (</w:t>
@@ -1345,6 +1721,7 @@
       <w:proofErr w:type="spellStart"/>
       <w:r>
         <w:rPr>
+          <w:b/>
           <w:lang w:val="en-US"/>
         </w:rPr>
         <w:t>Ya</w:t>
@@ -1352,6 +1729,7 @@
       <w:proofErr w:type="spellEnd"/>
       <w:r>
         <w:rPr>
+          <w:b/>
           <w:lang w:val="en-US"/>
         </w:rPr>
         <w:t xml:space="preserve"> da BC556 PNP)</w:t>
@@ -1370,8 +1748,8 @@
           <w:lang w:val="en-US"/>
         </w:rPr>
         <w:pict>
-          <v:shape id="_x0000_i1033" type="#_x0000_t75" style="width:387.5pt;height:158.55pt">
-            <v:imagedata r:id="rId17" o:title="transistorler"/>
+          <v:shape id="_x0000_i1031" type="#_x0000_t75" style="width:387.5pt;height:158.55pt">
+            <v:imagedata r:id="rId19" o:title="transistorler"/>
           </v:shape>
         </w:pict>
       </w:r>
@@ -1403,6 +1781,7 @@
           <w:b/>
           <w:lang w:val="en-US"/>
         </w:rPr>
+        <w:lastRenderedPageBreak/>
         <w:t>Kapilar</w:t>
       </w:r>
       <w:proofErr w:type="spellEnd"/>
@@ -1475,8 +1854,8 @@
           <w:lang w:val="en-US"/>
         </w:rPr>
         <w:pict>
-          <v:shape id="_x0000_i1034" type="#_x0000_t75" style="width:347.05pt;height:190.9pt">
-            <v:imagedata r:id="rId18" o:title="GATE_01_AND_M74HCT08B1"/>
+          <v:shape id="_x0000_i1032" type="#_x0000_t75" style="width:347.05pt;height:190.9pt">
+            <v:imagedata r:id="rId20" o:title="GATE_01_AND_M74HCT08B1"/>
           </v:shape>
         </w:pict>
       </w:r>
@@ -1552,7 +1931,6 @@
           <w:b/>
           <w:lang w:val="en-US"/>
         </w:rPr>
-        <w:lastRenderedPageBreak/>
         <w:t>OR</w:t>
       </w:r>
     </w:p>
@@ -1600,11 +1978,74 @@
           <w:lang w:val="en-US"/>
         </w:rPr>
         <w:pict>
-          <v:shape id="_x0000_i1035" type="#_x0000_t75" style="width:354.35pt;height:178.8pt">
-            <v:imagedata r:id="rId19" o:title="GATE_02_OR_SN74HC32N"/>
+          <v:shape id="_x0000_i1033" type="#_x0000_t75" style="width:354.35pt;height:178.8pt">
+            <v:imagedata r:id="rId21" o:title="GATE_02_OR_SN74HC32N"/>
           </v:shape>
         </w:pict>
       </w:r>
+    </w:p>
+    <w:p>
+      <w:pPr>
+        <w:pStyle w:val="ListParagraph"/>
+        <w:ind w:left="2160"/>
+        <w:rPr>
+          <w:lang w:val="en-US"/>
+        </w:rPr>
+      </w:pPr>
+    </w:p>
+    <w:p>
+      <w:pPr>
+        <w:pStyle w:val="ListParagraph"/>
+        <w:ind w:left="2160"/>
+        <w:rPr>
+          <w:lang w:val="en-US"/>
+        </w:rPr>
+      </w:pPr>
+    </w:p>
+    <w:p>
+      <w:pPr>
+        <w:pStyle w:val="ListParagraph"/>
+        <w:ind w:left="2160"/>
+        <w:rPr>
+          <w:lang w:val="en-US"/>
+        </w:rPr>
+      </w:pPr>
+    </w:p>
+    <w:p>
+      <w:pPr>
+        <w:pStyle w:val="ListParagraph"/>
+        <w:ind w:left="2160"/>
+        <w:rPr>
+          <w:lang w:val="en-US"/>
+        </w:rPr>
+      </w:pPr>
+    </w:p>
+    <w:p>
+      <w:pPr>
+        <w:pStyle w:val="ListParagraph"/>
+        <w:ind w:left="2160"/>
+        <w:rPr>
+          <w:lang w:val="en-US"/>
+        </w:rPr>
+      </w:pPr>
+    </w:p>
+    <w:p>
+      <w:pPr>
+        <w:pStyle w:val="ListParagraph"/>
+        <w:ind w:left="2160"/>
+        <w:rPr>
+          <w:lang w:val="en-US"/>
+        </w:rPr>
+      </w:pPr>
+    </w:p>
+    <w:p>
+      <w:pPr>
+        <w:pStyle w:val="ListParagraph"/>
+        <w:ind w:left="2160"/>
+        <w:rPr>
+          <w:lang w:val="en-US"/>
+        </w:rPr>
+      </w:pPr>
     </w:p>
     <w:p>
       <w:pPr>
@@ -1632,6 +2073,7 @@
           <w:b/>
           <w:lang w:val="en-US"/>
         </w:rPr>
+        <w:lastRenderedPageBreak/>
         <w:t>NAND</w:t>
       </w:r>
     </w:p>
@@ -1679,128 +2121,11 @@
           <w:lang w:val="en-US"/>
         </w:rPr>
         <w:pict>
-          <v:shape id="_x0000_i1036" type="#_x0000_t75" style="width:355.95pt;height:191.75pt">
-            <v:imagedata r:id="rId20" o:title="GATE_03_NAND_SN74HC20N"/>
+          <v:shape id="_x0000_i1034" type="#_x0000_t75" style="width:355.95pt;height:191.75pt">
+            <v:imagedata r:id="rId22" o:title="GATE_03_NAND_SN74HC20N"/>
           </v:shape>
         </w:pict>
       </w:r>
-    </w:p>
-    <w:p>
-      <w:pPr>
-        <w:pStyle w:val="ListParagraph"/>
-        <w:ind w:left="2160"/>
-        <w:rPr>
-          <w:lang w:val="en-US"/>
-        </w:rPr>
-      </w:pPr>
-    </w:p>
-    <w:p>
-      <w:pPr>
-        <w:pStyle w:val="ListParagraph"/>
-        <w:ind w:left="2160"/>
-        <w:rPr>
-          <w:lang w:val="en-US"/>
-        </w:rPr>
-      </w:pPr>
-    </w:p>
-    <w:p>
-      <w:pPr>
-        <w:pStyle w:val="ListParagraph"/>
-        <w:ind w:left="2160"/>
-        <w:rPr>
-          <w:lang w:val="en-US"/>
-        </w:rPr>
-      </w:pPr>
-    </w:p>
-    <w:p>
-      <w:pPr>
-        <w:pStyle w:val="ListParagraph"/>
-        <w:ind w:left="2160"/>
-        <w:rPr>
-          <w:lang w:val="en-US"/>
-        </w:rPr>
-      </w:pPr>
-    </w:p>
-    <w:p>
-      <w:pPr>
-        <w:pStyle w:val="ListParagraph"/>
-        <w:ind w:left="2160"/>
-        <w:rPr>
-          <w:lang w:val="en-US"/>
-        </w:rPr>
-      </w:pPr>
-    </w:p>
-    <w:p>
-      <w:pPr>
-        <w:pStyle w:val="ListParagraph"/>
-        <w:ind w:left="2160"/>
-        <w:rPr>
-          <w:lang w:val="en-US"/>
-        </w:rPr>
-      </w:pPr>
-    </w:p>
-    <w:p>
-      <w:pPr>
-        <w:pStyle w:val="ListParagraph"/>
-        <w:ind w:left="2160"/>
-        <w:rPr>
-          <w:lang w:val="en-US"/>
-        </w:rPr>
-      </w:pPr>
-    </w:p>
-    <w:p>
-      <w:pPr>
-        <w:pStyle w:val="ListParagraph"/>
-        <w:ind w:left="2160"/>
-        <w:rPr>
-          <w:lang w:val="en-US"/>
-        </w:rPr>
-      </w:pPr>
-    </w:p>
-    <w:p>
-      <w:pPr>
-        <w:pStyle w:val="ListParagraph"/>
-        <w:ind w:left="2160"/>
-        <w:rPr>
-          <w:lang w:val="en-US"/>
-        </w:rPr>
-      </w:pPr>
-    </w:p>
-    <w:p>
-      <w:pPr>
-        <w:pStyle w:val="ListParagraph"/>
-        <w:ind w:left="2160"/>
-        <w:rPr>
-          <w:lang w:val="en-US"/>
-        </w:rPr>
-      </w:pPr>
-    </w:p>
-    <w:p>
-      <w:pPr>
-        <w:pStyle w:val="ListParagraph"/>
-        <w:ind w:left="2160"/>
-        <w:rPr>
-          <w:lang w:val="en-US"/>
-        </w:rPr>
-      </w:pPr>
-    </w:p>
-    <w:p>
-      <w:pPr>
-        <w:pStyle w:val="ListParagraph"/>
-        <w:ind w:left="2160"/>
-        <w:rPr>
-          <w:lang w:val="en-US"/>
-        </w:rPr>
-      </w:pPr>
-    </w:p>
-    <w:p>
-      <w:pPr>
-        <w:pStyle w:val="ListParagraph"/>
-        <w:ind w:left="2160"/>
-        <w:rPr>
-          <w:lang w:val="en-US"/>
-        </w:rPr>
-      </w:pPr>
     </w:p>
     <w:p>
       <w:pPr>
@@ -1828,7 +2153,6 @@
           <w:b/>
           <w:lang w:val="en-US"/>
         </w:rPr>
-        <w:lastRenderedPageBreak/>
         <w:t>NOR</w:t>
       </w:r>
     </w:p>
@@ -1880,11 +2204,128 @@
           <w:lang w:val="en-US"/>
         </w:rPr>
         <w:pict>
-          <v:shape id="_x0000_i1037" type="#_x0000_t75" style="width:340.6pt;height:178pt">
-            <v:imagedata r:id="rId21" o:title="GATE_04_NOR_SN74F02N"/>
+          <v:shape id="_x0000_i1035" type="#_x0000_t75" style="width:340.6pt;height:178pt">
+            <v:imagedata r:id="rId23" o:title="GATE_04_NOR_SN74F02N"/>
           </v:shape>
         </w:pict>
       </w:r>
+    </w:p>
+    <w:p>
+      <w:pPr>
+        <w:pStyle w:val="ListParagraph"/>
+        <w:ind w:left="2160"/>
+        <w:rPr>
+          <w:lang w:val="en-US"/>
+        </w:rPr>
+      </w:pPr>
+    </w:p>
+    <w:p>
+      <w:pPr>
+        <w:pStyle w:val="ListParagraph"/>
+        <w:ind w:left="2160"/>
+        <w:rPr>
+          <w:lang w:val="en-US"/>
+        </w:rPr>
+      </w:pPr>
+    </w:p>
+    <w:p>
+      <w:pPr>
+        <w:pStyle w:val="ListParagraph"/>
+        <w:ind w:left="2160"/>
+        <w:rPr>
+          <w:lang w:val="en-US"/>
+        </w:rPr>
+      </w:pPr>
+    </w:p>
+    <w:p>
+      <w:pPr>
+        <w:pStyle w:val="ListParagraph"/>
+        <w:ind w:left="2160"/>
+        <w:rPr>
+          <w:lang w:val="en-US"/>
+        </w:rPr>
+      </w:pPr>
+    </w:p>
+    <w:p>
+      <w:pPr>
+        <w:pStyle w:val="ListParagraph"/>
+        <w:ind w:left="2160"/>
+        <w:rPr>
+          <w:lang w:val="en-US"/>
+        </w:rPr>
+      </w:pPr>
+    </w:p>
+    <w:p>
+      <w:pPr>
+        <w:pStyle w:val="ListParagraph"/>
+        <w:ind w:left="2160"/>
+        <w:rPr>
+          <w:lang w:val="en-US"/>
+        </w:rPr>
+      </w:pPr>
+    </w:p>
+    <w:p>
+      <w:pPr>
+        <w:pStyle w:val="ListParagraph"/>
+        <w:ind w:left="2160"/>
+        <w:rPr>
+          <w:lang w:val="en-US"/>
+        </w:rPr>
+      </w:pPr>
+    </w:p>
+    <w:p>
+      <w:pPr>
+        <w:pStyle w:val="ListParagraph"/>
+        <w:ind w:left="2160"/>
+        <w:rPr>
+          <w:lang w:val="en-US"/>
+        </w:rPr>
+      </w:pPr>
+    </w:p>
+    <w:p>
+      <w:pPr>
+        <w:pStyle w:val="ListParagraph"/>
+        <w:ind w:left="2160"/>
+        <w:rPr>
+          <w:lang w:val="en-US"/>
+        </w:rPr>
+      </w:pPr>
+    </w:p>
+    <w:p>
+      <w:pPr>
+        <w:pStyle w:val="ListParagraph"/>
+        <w:ind w:left="2160"/>
+        <w:rPr>
+          <w:lang w:val="en-US"/>
+        </w:rPr>
+      </w:pPr>
+    </w:p>
+    <w:p>
+      <w:pPr>
+        <w:pStyle w:val="ListParagraph"/>
+        <w:ind w:left="2160"/>
+        <w:rPr>
+          <w:lang w:val="en-US"/>
+        </w:rPr>
+      </w:pPr>
+    </w:p>
+    <w:p>
+      <w:pPr>
+        <w:pStyle w:val="ListParagraph"/>
+        <w:ind w:left="2160"/>
+        <w:rPr>
+          <w:lang w:val="en-US"/>
+        </w:rPr>
+      </w:pPr>
+    </w:p>
+    <w:p>
+      <w:pPr>
+        <w:pStyle w:val="ListParagraph"/>
+        <w:ind w:left="2160"/>
+        <w:rPr>
+          <w:lang w:val="en-US"/>
+        </w:rPr>
+      </w:pPr>
     </w:p>
     <w:p>
       <w:pPr>
@@ -1912,6 +2353,7 @@
           <w:b/>
           <w:lang w:val="en-US"/>
         </w:rPr>
+        <w:lastRenderedPageBreak/>
         <w:t>NOT</w:t>
       </w:r>
     </w:p>
@@ -1963,128 +2405,11 @@
           <w:lang w:val="en-US"/>
         </w:rPr>
         <w:pict>
-          <v:shape id="_x0000_i1038" type="#_x0000_t75" style="width:325.2pt;height:178pt">
-            <v:imagedata r:id="rId22" o:title="GATE_05_NOT_SN74HC04N"/>
+          <v:shape id="_x0000_i1036" type="#_x0000_t75" style="width:325.2pt;height:178pt">
+            <v:imagedata r:id="rId24" o:title="GATE_05_NOT_SN74HC04N"/>
           </v:shape>
         </w:pict>
       </w:r>
-    </w:p>
-    <w:p>
-      <w:pPr>
-        <w:pStyle w:val="ListParagraph"/>
-        <w:ind w:left="2160"/>
-        <w:rPr>
-          <w:lang w:val="en-US"/>
-        </w:rPr>
-      </w:pPr>
-    </w:p>
-    <w:p>
-      <w:pPr>
-        <w:pStyle w:val="ListParagraph"/>
-        <w:ind w:left="2160"/>
-        <w:rPr>
-          <w:lang w:val="en-US"/>
-        </w:rPr>
-      </w:pPr>
-    </w:p>
-    <w:p>
-      <w:pPr>
-        <w:pStyle w:val="ListParagraph"/>
-        <w:ind w:left="2160"/>
-        <w:rPr>
-          <w:lang w:val="en-US"/>
-        </w:rPr>
-      </w:pPr>
-    </w:p>
-    <w:p>
-      <w:pPr>
-        <w:pStyle w:val="ListParagraph"/>
-        <w:ind w:left="2160"/>
-        <w:rPr>
-          <w:lang w:val="en-US"/>
-        </w:rPr>
-      </w:pPr>
-    </w:p>
-    <w:p>
-      <w:pPr>
-        <w:pStyle w:val="ListParagraph"/>
-        <w:ind w:left="2160"/>
-        <w:rPr>
-          <w:lang w:val="en-US"/>
-        </w:rPr>
-      </w:pPr>
-    </w:p>
-    <w:p>
-      <w:pPr>
-        <w:pStyle w:val="ListParagraph"/>
-        <w:ind w:left="2160"/>
-        <w:rPr>
-          <w:lang w:val="en-US"/>
-        </w:rPr>
-      </w:pPr>
-    </w:p>
-    <w:p>
-      <w:pPr>
-        <w:pStyle w:val="ListParagraph"/>
-        <w:ind w:left="2160"/>
-        <w:rPr>
-          <w:lang w:val="en-US"/>
-        </w:rPr>
-      </w:pPr>
-    </w:p>
-    <w:p>
-      <w:pPr>
-        <w:pStyle w:val="ListParagraph"/>
-        <w:ind w:left="2160"/>
-        <w:rPr>
-          <w:lang w:val="en-US"/>
-        </w:rPr>
-      </w:pPr>
-    </w:p>
-    <w:p>
-      <w:pPr>
-        <w:pStyle w:val="ListParagraph"/>
-        <w:ind w:left="2160"/>
-        <w:rPr>
-          <w:lang w:val="en-US"/>
-        </w:rPr>
-      </w:pPr>
-    </w:p>
-    <w:p>
-      <w:pPr>
-        <w:pStyle w:val="ListParagraph"/>
-        <w:ind w:left="2160"/>
-        <w:rPr>
-          <w:lang w:val="en-US"/>
-        </w:rPr>
-      </w:pPr>
-    </w:p>
-    <w:p>
-      <w:pPr>
-        <w:pStyle w:val="ListParagraph"/>
-        <w:ind w:left="2160"/>
-        <w:rPr>
-          <w:lang w:val="en-US"/>
-        </w:rPr>
-      </w:pPr>
-    </w:p>
-    <w:p>
-      <w:pPr>
-        <w:pStyle w:val="ListParagraph"/>
-        <w:ind w:left="2160"/>
-        <w:rPr>
-          <w:lang w:val="en-US"/>
-        </w:rPr>
-      </w:pPr>
-    </w:p>
-    <w:p>
-      <w:pPr>
-        <w:pStyle w:val="ListParagraph"/>
-        <w:ind w:left="2160"/>
-        <w:rPr>
-          <w:lang w:val="en-US"/>
-        </w:rPr>
-      </w:pPr>
     </w:p>
     <w:p>
       <w:pPr>
@@ -2113,7 +2438,6 @@
           <w:b/>
           <w:lang w:val="en-US"/>
         </w:rPr>
-        <w:lastRenderedPageBreak/>
         <w:t>Tumlesik</w:t>
       </w:r>
       <w:proofErr w:type="spellEnd"/>
@@ -2130,18 +2454,18 @@
           <w:b/>
           <w:lang w:val="en-US"/>
         </w:rPr>
-        <w:t>Dev</w:t>
-      </w:r>
-      <w:bookmarkStart w:id="0" w:name="_GoBack"/>
-      <w:bookmarkEnd w:id="0"/>
-      <w:r>
-        <w:rPr>
-          <w:b/>
-          <w:lang w:val="en-US"/>
-        </w:rPr>
-        <w:t>reler</w:t>
+        <w:t>Devreler</w:t>
       </w:r>
       <w:proofErr w:type="spellEnd"/>
+    </w:p>
+    <w:p>
+      <w:pPr>
+        <w:pStyle w:val="ListParagraph"/>
+        <w:rPr>
+          <w:b/>
+          <w:lang w:val="en-US"/>
+        </w:rPr>
+      </w:pPr>
     </w:p>
     <w:p>
       <w:pPr>
@@ -2160,6 +2484,23 @@
           <w:b/>
           <w:lang w:val="en-US"/>
         </w:rPr>
+        <w:t>TIMER</w:t>
+      </w:r>
+    </w:p>
+    <w:p>
+      <w:pPr>
+        <w:pStyle w:val="ListParagraph"/>
+        <w:ind w:left="1440"/>
+        <w:rPr>
+          <w:b/>
+          <w:lang w:val="en-US"/>
+        </w:rPr>
+      </w:pPr>
+      <w:r>
+        <w:rPr>
+          <w:b/>
+          <w:lang w:val="en-US"/>
+        </w:rPr>
         <w:t>LM555</w:t>
       </w:r>
     </w:p>
@@ -2175,7 +2516,11 @@
         <w:rPr>
           <w:lang w:val="en-US"/>
         </w:rPr>
-        <w:t>X</w:t>
+        <w:pict>
+          <v:shape id="_x0000_i1041" type="#_x0000_t75" style="width:125.4pt;height:120.55pt">
+            <v:imagedata r:id="rId25" o:title="NE_555_P"/>
+          </v:shape>
+        </w:pict>
       </w:r>
     </w:p>
     <w:p>
@@ -2195,31 +2540,16 @@
           <w:numId w:val="2"/>
         </w:numPr>
         <w:rPr>
-          <w:lang w:val="en-US"/>
-        </w:rPr>
-      </w:pPr>
-      <w:r>
-        <w:rPr>
-          <w:lang w:val="en-US"/>
-        </w:rPr>
-        <w:t>4017 COUNTER</w:t>
-      </w:r>
-    </w:p>
-    <w:p>
-      <w:pPr>
-        <w:pStyle w:val="ListParagraph"/>
-        <w:ind w:left="1440"/>
-        <w:rPr>
-          <w:b/>
-          <w:lang w:val="en-US"/>
-        </w:rPr>
-      </w:pPr>
-      <w:r>
-        <w:rPr>
-          <w:b/>
-          <w:lang w:val="en-US"/>
-        </w:rPr>
-        <w:t>HCF4017BE</w:t>
+          <w:b/>
+          <w:lang w:val="en-US"/>
+        </w:rPr>
+      </w:pPr>
+      <w:r>
+        <w:rPr>
+          <w:b/>
+          <w:lang w:val="en-US"/>
+        </w:rPr>
+        <w:t>LM393</w:t>
       </w:r>
     </w:p>
     <w:p>
@@ -2235,11 +2565,339 @@
           <w:lang w:val="en-US"/>
         </w:rPr>
         <w:pict>
-          <v:shape id="_x0000_i1039" type="#_x0000_t75" style="width:4in;height:153.7pt">
-            <v:imagedata r:id="rId23" o:title="COUNTER_4017_HCF4017BE_GK724223"/>
+          <v:shape id="_x0000_i1042" type="#_x0000_t75" style="width:164.2pt;height:157.75pt">
+            <v:imagedata r:id="rId26" o:title="LM_393_N"/>
           </v:shape>
         </w:pict>
       </w:r>
+    </w:p>
+    <w:p>
+      <w:pPr>
+        <w:pStyle w:val="ListParagraph"/>
+        <w:ind w:left="1440"/>
+        <w:rPr>
+          <w:lang w:val="en-US"/>
+        </w:rPr>
+      </w:pPr>
+    </w:p>
+    <w:p>
+      <w:pPr>
+        <w:pStyle w:val="ListParagraph"/>
+        <w:ind w:left="1440"/>
+        <w:rPr>
+          <w:lang w:val="en-US"/>
+        </w:rPr>
+      </w:pPr>
+    </w:p>
+    <w:p>
+      <w:pPr>
+        <w:pStyle w:val="ListParagraph"/>
+        <w:ind w:left="1440"/>
+        <w:rPr>
+          <w:lang w:val="en-US"/>
+        </w:rPr>
+      </w:pPr>
+    </w:p>
+    <w:p>
+      <w:pPr>
+        <w:pStyle w:val="ListParagraph"/>
+        <w:ind w:left="1440"/>
+        <w:rPr>
+          <w:lang w:val="en-US"/>
+        </w:rPr>
+      </w:pPr>
+    </w:p>
+    <w:p>
+      <w:pPr>
+        <w:pStyle w:val="ListParagraph"/>
+        <w:ind w:left="1440"/>
+        <w:rPr>
+          <w:lang w:val="en-US"/>
+        </w:rPr>
+      </w:pPr>
+    </w:p>
+    <w:p>
+      <w:pPr>
+        <w:pStyle w:val="ListParagraph"/>
+        <w:numPr>
+          <w:ilvl w:val="1"/>
+          <w:numId w:val="2"/>
+        </w:numPr>
+        <w:rPr>
+          <w:b/>
+          <w:lang w:val="en-US"/>
+        </w:rPr>
+      </w:pPr>
+      <w:r>
+        <w:rPr>
+          <w:b/>
+          <w:lang w:val="en-US"/>
+        </w:rPr>
+        <w:lastRenderedPageBreak/>
+        <w:t>LM</w:t>
+      </w:r>
+      <w:r>
+        <w:rPr>
+          <w:b/>
+          <w:lang w:val="en-US"/>
+        </w:rPr>
+        <w:t>358</w:t>
+      </w:r>
+    </w:p>
+    <w:p>
+      <w:pPr>
+        <w:pStyle w:val="ListParagraph"/>
+        <w:ind w:left="1440"/>
+        <w:rPr>
+          <w:lang w:val="en-US"/>
+        </w:rPr>
+      </w:pPr>
+      <w:r>
+        <w:rPr>
+          <w:lang w:val="en-US"/>
+        </w:rPr>
+        <w:pict>
+          <v:shape id="_x0000_i1043" type="#_x0000_t75" style="width:164.2pt;height:160.2pt">
+            <v:imagedata r:id="rId27" o:title="LM_358_P"/>
+          </v:shape>
+        </w:pict>
+      </w:r>
+    </w:p>
+    <w:p>
+      <w:pPr>
+        <w:pStyle w:val="ListParagraph"/>
+        <w:ind w:left="1440"/>
+        <w:rPr>
+          <w:lang w:val="en-US"/>
+        </w:rPr>
+      </w:pPr>
+    </w:p>
+    <w:p>
+      <w:pPr>
+        <w:pStyle w:val="ListParagraph"/>
+        <w:numPr>
+          <w:ilvl w:val="1"/>
+          <w:numId w:val="2"/>
+        </w:numPr>
+        <w:rPr>
+          <w:b/>
+          <w:lang w:val="en-US"/>
+        </w:rPr>
+      </w:pPr>
+      <w:r>
+        <w:rPr>
+          <w:b/>
+          <w:lang w:val="en-US"/>
+        </w:rPr>
+        <w:t>74HC74 Dual D Type Flip-Flop</w:t>
+      </w:r>
+      <w:r>
+        <w:rPr>
+          <w:b/>
+          <w:lang w:val="en-US"/>
+        </w:rPr>
+        <w:t xml:space="preserve"> </w:t>
+      </w:r>
+    </w:p>
+    <w:p>
+      <w:pPr>
+        <w:pStyle w:val="ListParagraph"/>
+        <w:ind w:left="1440"/>
+        <w:rPr>
+          <w:lang w:val="en-US"/>
+        </w:rPr>
+      </w:pPr>
+      <w:r>
+        <w:rPr>
+          <w:lang w:val="en-US"/>
+        </w:rPr>
+        <w:pict>
+          <v:shape id="_x0000_i1044" type="#_x0000_t75" style="width:256.45pt;height:135.9pt">
+            <v:imagedata r:id="rId28" o:title="SN_74HC74_N"/>
+          </v:shape>
+        </w:pict>
+      </w:r>
+    </w:p>
+    <w:p>
+      <w:pPr>
+        <w:pStyle w:val="ListParagraph"/>
+        <w:ind w:left="1440"/>
+        <w:rPr>
+          <w:lang w:val="en-US"/>
+        </w:rPr>
+      </w:pPr>
+    </w:p>
+    <w:p>
+      <w:pPr>
+        <w:pStyle w:val="ListParagraph"/>
+        <w:numPr>
+          <w:ilvl w:val="1"/>
+          <w:numId w:val="2"/>
+        </w:numPr>
+        <w:rPr>
+          <w:b/>
+          <w:lang w:val="en-US"/>
+        </w:rPr>
+      </w:pPr>
+      <w:r>
+        <w:rPr>
+          <w:b/>
+          <w:lang w:val="en-US"/>
+        </w:rPr>
+        <w:t>4017 COUNTER</w:t>
+      </w:r>
+    </w:p>
+    <w:p>
+      <w:pPr>
+        <w:pStyle w:val="ListParagraph"/>
+        <w:ind w:left="1440"/>
+        <w:rPr>
+          <w:b/>
+          <w:lang w:val="en-US"/>
+        </w:rPr>
+      </w:pPr>
+      <w:r>
+        <w:rPr>
+          <w:b/>
+          <w:lang w:val="en-US"/>
+        </w:rPr>
+        <w:t>HCF4017BE</w:t>
+      </w:r>
+    </w:p>
+    <w:p>
+      <w:pPr>
+        <w:pStyle w:val="ListParagraph"/>
+        <w:ind w:left="1440"/>
+        <w:rPr>
+          <w:lang w:val="en-US"/>
+        </w:rPr>
+      </w:pPr>
+      <w:r>
+        <w:rPr>
+          <w:noProof/>
+          <w:lang w:eastAsia="tr-TR"/>
+        </w:rPr>
+        <w:drawing>
+          <wp:inline distT="0" distB="0" distL="0" distR="0">
+            <wp:extent cx="3657600" cy="1951990"/>
+            <wp:effectExtent l="0" t="0" r="0" b="0"/>
+            <wp:docPr id="4" name="Picture 4" descr="COUNTER_4017_HCF4017BE_GK724223"/>
+            <wp:cNvGraphicFramePr>
+              <a:graphicFrameLocks xmlns:a="http://schemas.openxmlformats.org/drawingml/2006/main" noChangeAspect="1"/>
+            </wp:cNvGraphicFramePr>
+            <a:graphic xmlns:a="http://schemas.openxmlformats.org/drawingml/2006/main">
+              <a:graphicData uri="http://schemas.openxmlformats.org/drawingml/2006/picture">
+                <pic:pic xmlns:pic="http://schemas.openxmlformats.org/drawingml/2006/picture">
+                  <pic:nvPicPr>
+                    <pic:cNvPr id="0" name="Picture 51" descr="COUNTER_4017_HCF4017BE_GK724223"/>
+                    <pic:cNvPicPr>
+                      <a:picLocks noChangeAspect="1" noChangeArrowheads="1"/>
+                    </pic:cNvPicPr>
+                  </pic:nvPicPr>
+                  <pic:blipFill>
+                    <a:blip r:embed="rId29" cstate="print">
+                      <a:extLst>
+                        <a:ext uri="{28A0092B-C50C-407E-A947-70E740481C1C}">
+                          <a14:useLocalDpi xmlns:a14="http://schemas.microsoft.com/office/drawing/2010/main" val="0"/>
+                        </a:ext>
+                      </a:extLst>
+                    </a:blip>
+                    <a:srcRect/>
+                    <a:stretch>
+                      <a:fillRect/>
+                    </a:stretch>
+                  </pic:blipFill>
+                  <pic:spPr bwMode="auto">
+                    <a:xfrm>
+                      <a:off x="0" y="0"/>
+                      <a:ext cx="3657600" cy="1951990"/>
+                    </a:xfrm>
+                    <a:prstGeom prst="rect">
+                      <a:avLst/>
+                    </a:prstGeom>
+                    <a:noFill/>
+                    <a:ln>
+                      <a:noFill/>
+                    </a:ln>
+                  </pic:spPr>
+                </pic:pic>
+              </a:graphicData>
+            </a:graphic>
+          </wp:inline>
+        </w:drawing>
+      </w:r>
+    </w:p>
+    <w:p>
+      <w:pPr>
+        <w:pStyle w:val="ListParagraph"/>
+        <w:ind w:left="1440"/>
+        <w:rPr>
+          <w:lang w:val="en-US"/>
+        </w:rPr>
+      </w:pPr>
+    </w:p>
+    <w:p>
+      <w:pPr>
+        <w:pStyle w:val="ListParagraph"/>
+        <w:ind w:left="1440"/>
+        <w:rPr>
+          <w:lang w:val="en-US"/>
+        </w:rPr>
+      </w:pPr>
+    </w:p>
+    <w:p>
+      <w:pPr>
+        <w:pStyle w:val="ListParagraph"/>
+        <w:ind w:left="1440"/>
+        <w:rPr>
+          <w:lang w:val="en-US"/>
+        </w:rPr>
+      </w:pPr>
+    </w:p>
+    <w:p>
+      <w:pPr>
+        <w:pStyle w:val="ListParagraph"/>
+        <w:ind w:left="1440"/>
+        <w:rPr>
+          <w:lang w:val="en-US"/>
+        </w:rPr>
+      </w:pPr>
+    </w:p>
+    <w:p>
+      <w:pPr>
+        <w:pStyle w:val="ListParagraph"/>
+        <w:ind w:left="1440"/>
+        <w:rPr>
+          <w:lang w:val="en-US"/>
+        </w:rPr>
+      </w:pPr>
+    </w:p>
+    <w:p>
+      <w:pPr>
+        <w:pStyle w:val="ListParagraph"/>
+        <w:ind w:left="1440"/>
+        <w:rPr>
+          <w:lang w:val="en-US"/>
+        </w:rPr>
+      </w:pPr>
+    </w:p>
+    <w:p>
+      <w:pPr>
+        <w:pStyle w:val="ListParagraph"/>
+        <w:ind w:left="1440"/>
+        <w:rPr>
+          <w:lang w:val="en-US"/>
+        </w:rPr>
+      </w:pPr>
+    </w:p>
+    <w:p>
+      <w:pPr>
+        <w:pStyle w:val="ListParagraph"/>
+        <w:ind w:left="1440"/>
+        <w:rPr>
+          <w:lang w:val="en-US"/>
+        </w:rPr>
+      </w:pPr>
     </w:p>
     <w:p>
       <w:pPr>
@@ -2266,6 +2924,7 @@
         <w:rPr>
           <w:lang w:val="en-US"/>
         </w:rPr>
+        <w:lastRenderedPageBreak/>
         <w:t>Guc</w:t>
       </w:r>
       <w:proofErr w:type="spellEnd"/>
@@ -2283,6 +2942,14 @@
         <w:t>Kaynaklari</w:t>
       </w:r>
       <w:proofErr w:type="spellEnd"/>
+    </w:p>
+    <w:p>
+      <w:pPr>
+        <w:pStyle w:val="ListParagraph"/>
+        <w:rPr>
+          <w:lang w:val="en-US"/>
+        </w:rPr>
+      </w:pPr>
     </w:p>
     <w:p>
       <w:pPr>
@@ -2292,12 +2959,14 @@
           <w:numId w:val="2"/>
         </w:numPr>
         <w:rPr>
+          <w:b/>
           <w:lang w:val="en-US"/>
         </w:rPr>
       </w:pPr>
       <w:proofErr w:type="spellStart"/>
       <w:r>
         <w:rPr>
+          <w:b/>
           <w:lang w:val="en-US"/>
         </w:rPr>
         <w:t>Diger</w:t>
@@ -2312,12 +2981,14 @@
           <w:numId w:val="2"/>
         </w:numPr>
         <w:rPr>
+          <w:b/>
           <w:lang w:val="en-US"/>
         </w:rPr>
       </w:pPr>
       <w:proofErr w:type="spellStart"/>
       <w:r>
         <w:rPr>
+          <w:b/>
           <w:lang w:val="en-US"/>
         </w:rPr>
         <w:t>LED’ler</w:t>
@@ -2337,11 +3008,113 @@
           <w:lang w:val="en-US"/>
         </w:rPr>
         <w:pict>
-          <v:shape id="_x0000_i1032" type="#_x0000_t75" style="width:307.4pt;height:124.6pt">
-            <v:imagedata r:id="rId24" o:title="ledler"/>
+          <v:shape id="_x0000_i1037" type="#_x0000_t75" style="width:307.4pt;height:124.6pt">
+            <v:imagedata r:id="rId30" o:title="ledler"/>
           </v:shape>
         </w:pict>
       </w:r>
+    </w:p>
+    <w:p>
+      <w:pPr>
+        <w:pStyle w:val="ListParagraph"/>
+        <w:ind w:left="1440"/>
+        <w:rPr>
+          <w:lang w:val="en-US"/>
+        </w:rPr>
+      </w:pPr>
+    </w:p>
+    <w:p>
+      <w:pPr>
+        <w:pStyle w:val="ListParagraph"/>
+        <w:ind w:left="1440"/>
+        <w:rPr>
+          <w:lang w:val="en-US"/>
+        </w:rPr>
+      </w:pPr>
+      <w:r>
+        <w:rPr>
+          <w:lang w:val="en-US"/>
+        </w:rPr>
+        <w:pict>
+          <v:shape id="_x0000_i1038" type="#_x0000_t75" style="width:169.1pt;height:365.65pt">
+            <v:imagedata r:id="rId31" o:title="led_anode_cathode"/>
+          </v:shape>
+        </w:pict>
+      </w:r>
+    </w:p>
+    <w:p>
+      <w:pPr>
+        <w:pStyle w:val="ListParagraph"/>
+        <w:ind w:left="1440"/>
+        <w:rPr>
+          <w:lang w:val="en-US"/>
+        </w:rPr>
+      </w:pPr>
+    </w:p>
+    <w:p>
+      <w:pPr>
+        <w:pStyle w:val="ListParagraph"/>
+        <w:ind w:left="1440"/>
+        <w:rPr>
+          <w:lang w:val="en-US"/>
+        </w:rPr>
+      </w:pPr>
+    </w:p>
+    <w:p>
+      <w:pPr>
+        <w:pStyle w:val="ListParagraph"/>
+        <w:ind w:left="1440"/>
+        <w:rPr>
+          <w:lang w:val="en-US"/>
+        </w:rPr>
+      </w:pPr>
+    </w:p>
+    <w:p>
+      <w:pPr>
+        <w:pStyle w:val="ListParagraph"/>
+        <w:ind w:left="1440"/>
+        <w:rPr>
+          <w:lang w:val="en-US"/>
+        </w:rPr>
+      </w:pPr>
+    </w:p>
+    <w:p>
+      <w:pPr>
+        <w:pStyle w:val="ListParagraph"/>
+        <w:ind w:left="1440"/>
+        <w:rPr>
+          <w:lang w:val="en-US"/>
+        </w:rPr>
+      </w:pPr>
+    </w:p>
+    <w:p>
+      <w:pPr>
+        <w:pStyle w:val="ListParagraph"/>
+        <w:ind w:left="1440"/>
+        <w:rPr>
+          <w:lang w:val="en-US"/>
+        </w:rPr>
+      </w:pPr>
+    </w:p>
+    <w:p>
+      <w:pPr>
+        <w:pStyle w:val="ListParagraph"/>
+        <w:ind w:left="1440"/>
+        <w:rPr>
+          <w:lang w:val="en-US"/>
+        </w:rPr>
+      </w:pPr>
+    </w:p>
+    <w:p>
+      <w:pPr>
+        <w:pStyle w:val="ListParagraph"/>
+        <w:ind w:left="1440"/>
+        <w:rPr>
+          <w:lang w:val="en-US"/>
+        </w:rPr>
+      </w:pPr>
+      <w:bookmarkStart w:id="0" w:name="_GoBack"/>
+      <w:bookmarkEnd w:id="0"/>
     </w:p>
     <w:p>
       <w:pPr>
@@ -2351,17 +3124,74 @@
           <w:numId w:val="2"/>
         </w:numPr>
         <w:rPr>
-          <w:lang w:val="en-US"/>
-        </w:rPr>
-      </w:pPr>
+          <w:b/>
+          <w:lang w:val="en-US"/>
+        </w:rPr>
+      </w:pPr>
+      <w:proofErr w:type="spellStart"/>
+      <w:r>
+        <w:rPr>
+          <w:b/>
+          <w:lang w:val="en-US"/>
+        </w:rPr>
+        <w:lastRenderedPageBreak/>
+        <w:t>Buton</w:t>
+      </w:r>
+      <w:proofErr w:type="spellEnd"/>
+    </w:p>
+    <w:p>
+      <w:pPr>
+        <w:pStyle w:val="ListParagraph"/>
+        <w:ind w:left="1440"/>
+        <w:rPr>
+          <w:lang w:val="en-US"/>
+        </w:rPr>
+      </w:pPr>
+      <w:r>
+        <w:rPr>
+          <w:lang w:val="en-US"/>
+        </w:rPr>
+        <w:pict>
+          <v:shape id="_x0000_i1045" type="#_x0000_t75" style="width:197.4pt;height:114.05pt">
+            <v:imagedata r:id="rId32" o:title="BUTON"/>
+          </v:shape>
+        </w:pict>
+      </w:r>
+    </w:p>
+    <w:p>
+      <w:pPr>
+        <w:pStyle w:val="ListParagraph"/>
+        <w:ind w:left="1440"/>
+        <w:rPr>
+          <w:lang w:val="en-US"/>
+        </w:rPr>
+      </w:pPr>
+    </w:p>
+    <w:p>
+      <w:pPr>
+        <w:pStyle w:val="ListParagraph"/>
+        <w:numPr>
+          <w:ilvl w:val="1"/>
+          <w:numId w:val="2"/>
+        </w:numPr>
+        <w:rPr>
+          <w:lang w:val="en-US"/>
+        </w:rPr>
+      </w:pPr>
+      <w:r>
+        <w:rPr>
+          <w:lang w:val="en-US"/>
+        </w:rPr>
+        <w:t>x</w:t>
+      </w:r>
     </w:p>
     <w:sectPr>
-      <w:headerReference w:type="even" r:id="rId25"/>
-      <w:headerReference w:type="default" r:id="rId26"/>
-      <w:footerReference w:type="even" r:id="rId27"/>
-      <w:footerReference w:type="default" r:id="rId28"/>
-      <w:headerReference w:type="first" r:id="rId29"/>
-      <w:footerReference w:type="first" r:id="rId30"/>
+      <w:headerReference w:type="even" r:id="rId33"/>
+      <w:headerReference w:type="default" r:id="rId34"/>
+      <w:footerReference w:type="even" r:id="rId35"/>
+      <w:footerReference w:type="default" r:id="rId36"/>
+      <w:headerReference w:type="first" r:id="rId37"/>
+      <w:footerReference w:type="first" r:id="rId38"/>
       <w:pgSz w:w="11906" w:h="16838"/>
       <w:pgMar w:top="1417" w:right="1417" w:bottom="1417" w:left="1417" w:header="708" w:footer="708" w:gutter="0"/>
       <w:cols w:space="708"/>
@@ -2440,7 +3270,7 @@
           <w:rPr>
             <w:noProof/>
           </w:rPr>
-          <w:t>6</w:t>
+          <w:t>9</w:t>
         </w:r>
         <w:r>
           <w:rPr>
@@ -3408,7 +4238,9 @@
     <w:rsid w:val="000D3C01"/>
     <w:rsid w:val="004E4335"/>
     <w:rsid w:val="006A570C"/>
+    <w:rsid w:val="006F245A"/>
     <w:rsid w:val="00792A40"/>
+    <w:rsid w:val="008A6DF6"/>
   </w:rsids>
   <m:mathPr>
     <m:mathFont m:val="Cambria Math"/>
@@ -4115,7 +4947,7 @@
 </file>
 
 <file path=customXml/itemProps1.xml><?xml version="1.0" encoding="utf-8"?>
-<ds:datastoreItem xmlns:ds="http://schemas.openxmlformats.org/officeDocument/2006/customXml" ds:itemID="{E7781EA7-0069-4F60-9BCF-3CAACF77D264}">
+<ds:datastoreItem xmlns:ds="http://schemas.openxmlformats.org/officeDocument/2006/customXml" ds:itemID="{B7C5DC8F-DE00-4E1A-97B7-26F1C07D1484}">
   <ds:schemaRefs>
     <ds:schemaRef ds:uri="http://schemas.openxmlformats.org/officeDocument/2006/bibliography"/>
   </ds:schemaRefs>

</xml_diff>